<commit_message>
documentation & example m-files
Former-commit-id: 37eba3a9d58e284cdd0bfa3286e91d4b630398af
</commit_message>
<xml_diff>
--- a/DIC-tool/Documentation.docx
+++ b/DIC-tool/Documentation.docx
@@ -4,20 +4,21 @@
   <w:body>
     <w:p>
       <w:pPr>
-        <w:rPr>
-          <w:b/>
-          <w:u w:val="single"/>
-        </w:rPr>
-      </w:pPr>
-      <w:r>
-        <w:rPr>
-          <w:b/>
-          <w:u w:val="single"/>
-        </w:rPr>
+        <w:pStyle w:val="Title"/>
+      </w:pPr>
+      <w:r>
         <w:t>Diffraction volume tracking and macroscopic strain measurement using Digital Image Correlation</w:t>
       </w:r>
     </w:p>
     <w:p>
+      <w:pPr>
+        <w:pStyle w:val="Heading1"/>
+      </w:pPr>
+      <w:r>
+        <w:t>Introduction</w:t>
+      </w:r>
+    </w:p>
+    <w:p>
       <w:r>
         <w:t xml:space="preserve">This </w:t>
       </w:r>
@@ -32,8 +33,33 @@
       </w:r>
     </w:p>
     <w:p>
-      <w:r>
-        <w:t>There are four Matlab m-files in the folder.</w:t>
+      <w:pPr>
+        <w:pStyle w:val="Heading1"/>
+      </w:pPr>
+      <w:r>
+        <w:t>Program Layout</w:t>
+      </w:r>
+      <w:r>
+        <w:t xml:space="preserve"> and Operation</w:t>
+      </w:r>
+    </w:p>
+    <w:p>
+      <w:r>
+        <w:t xml:space="preserve">There are four </w:t>
+      </w:r>
+      <w:r>
+        <w:t xml:space="preserve">main </w:t>
+      </w:r>
+      <w:proofErr w:type="spellStart"/>
+      <w:r>
+        <w:t>Matlab</w:t>
+      </w:r>
+      <w:proofErr w:type="spellEnd"/>
+      <w:r>
+        <w:t xml:space="preserve"> m-files in the folder.</w:t>
+      </w:r>
+      <w:r>
+        <w:t xml:space="preserve"> </w:t>
       </w:r>
     </w:p>
     <w:p>
@@ -47,11 +73,29 @@
       <w:r>
         <w:t>“</w:t>
       </w:r>
+      <w:proofErr w:type="spellStart"/>
       <w:r>
         <w:t>cpcorr_APS.m</w:t>
       </w:r>
-      <w:r>
-        <w:t>” – modified version of the “cpcorr.m” file to allow subpixel resolution.</w:t>
+      <w:proofErr w:type="spellEnd"/>
+      <w:r>
+        <w:t>” – modified version of the “</w:t>
+      </w:r>
+      <w:proofErr w:type="spellStart"/>
+      <w:r>
+        <w:t>cpcorr.m</w:t>
+      </w:r>
+      <w:proofErr w:type="spellEnd"/>
+      <w:r>
+        <w:t xml:space="preserve">” file to allow </w:t>
+      </w:r>
+      <w:proofErr w:type="spellStart"/>
+      <w:r>
+        <w:t>subpixel</w:t>
+      </w:r>
+      <w:proofErr w:type="spellEnd"/>
+      <w:r>
+        <w:t xml:space="preserve"> resolution.</w:t>
       </w:r>
     </w:p>
     <w:p>
@@ -63,7 +107,18 @@
         </w:numPr>
       </w:pPr>
       <w:r>
-        <w:t>“DIC_disp_strain.m” – script that loads, analyzes, and determines the displacement of the region of interest (ROI) and the macroscopic strain.</w:t>
+        <w:t>“</w:t>
+      </w:r>
+      <w:proofErr w:type="spellStart"/>
+      <w:r>
+        <w:t>DIC_disp_strain.m</w:t>
+      </w:r>
+      <w:proofErr w:type="spellEnd"/>
+      <w:r>
+        <w:t>” – script that loads, analyzes, and determines the displacement of the region of interest (ROI) and the macroscopic strain.</w:t>
+      </w:r>
+      <w:r>
+        <w:t xml:space="preserve"> There are also other m-files with different prefixes for example cases. </w:t>
       </w:r>
     </w:p>
     <w:p>
@@ -75,16 +130,31 @@
         </w:numPr>
       </w:pPr>
       <w:r>
-        <w:t xml:space="preserve">“Findpeak_APS.m” – </w:t>
-      </w:r>
-      <w:r>
-        <w:t>modified version of the “</w:t>
-      </w:r>
-      <w:r>
-        <w:t>Findpeak</w:t>
-      </w:r>
-      <w:r>
-        <w:t>.m” file to allow subpixel resolution.</w:t>
+        <w:t>“</w:t>
+      </w:r>
+      <w:proofErr w:type="spellStart"/>
+      <w:r>
+        <w:t>Findpeak_APS.m</w:t>
+      </w:r>
+      <w:proofErr w:type="spellEnd"/>
+      <w:r>
+        <w:t>” – modified version of the “</w:t>
+      </w:r>
+      <w:proofErr w:type="spellStart"/>
+      <w:r>
+        <w:t>Findpeak.m</w:t>
+      </w:r>
+      <w:proofErr w:type="spellEnd"/>
+      <w:r>
+        <w:t xml:space="preserve">” file to allow </w:t>
+      </w:r>
+      <w:proofErr w:type="spellStart"/>
+      <w:r>
+        <w:t>subpixel</w:t>
+      </w:r>
+      <w:proofErr w:type="spellEnd"/>
+      <w:r>
+        <w:t xml:space="preserve"> resolution.</w:t>
       </w:r>
     </w:p>
     <w:p>
@@ -96,7 +166,15 @@
         </w:numPr>
       </w:pPr>
       <w:r>
-        <w:t xml:space="preserve">“ViewDIC.m” – script that loads and </w:t>
+        <w:t>“</w:t>
+      </w:r>
+      <w:proofErr w:type="spellStart"/>
+      <w:r>
+        <w:t>ViewDIC.m</w:t>
+      </w:r>
+      <w:proofErr w:type="spellEnd"/>
+      <w:r>
+        <w:t xml:space="preserve">” – script that loads and </w:t>
       </w:r>
       <w:r>
         <w:t xml:space="preserve">visualizes pixel movement. Most of the features in this script </w:t>
@@ -105,13 +183,15 @@
         <w:t>are</w:t>
       </w:r>
       <w:r>
-        <w:t xml:space="preserve"> available in </w:t>
-      </w:r>
-      <w:r>
-        <w:t>“DIC_disp_strain.m”</w:t>
-      </w:r>
-      <w:r>
-        <w:t>. This script will be discontinued as the scripts and functions are organized and developed further.</w:t>
+        <w:t xml:space="preserve"> available in “</w:t>
+      </w:r>
+      <w:proofErr w:type="spellStart"/>
+      <w:r>
+        <w:t>DIC_disp_strain.m</w:t>
+      </w:r>
+      <w:proofErr w:type="spellEnd"/>
+      <w:r>
+        <w:t>”. This script will be discontinued as the scripts and functions are organized and developed further.</w:t>
       </w:r>
     </w:p>
     <w:p>
@@ -136,6 +216,9 @@
       <w:r>
         <w:t xml:space="preserve"> in-situ experiments. </w:t>
       </w:r>
+      <w:r>
+        <w:t>This folder may not be available depending on the distribution.</w:t>
+      </w:r>
     </w:p>
     <w:p>
       <w:pPr>
@@ -158,10 +241,37 @@
         </w:numPr>
       </w:pPr>
       <w:r>
-        <w:t>“smallTensileYield” – digital image correlation images provided by Professor A. Beaudoin at UIUC.</w:t>
-      </w:r>
-    </w:p>
-    <w:p>
+        <w:t>“</w:t>
+      </w:r>
+      <w:proofErr w:type="spellStart"/>
+      <w:proofErr w:type="gramStart"/>
+      <w:r>
+        <w:t>smallTensileYield</w:t>
+      </w:r>
+      <w:proofErr w:type="spellEnd"/>
+      <w:proofErr w:type="gramEnd"/>
+      <w:r>
+        <w:t xml:space="preserve">” – digital image correlation images provided by Professor A. </w:t>
+      </w:r>
+      <w:proofErr w:type="spellStart"/>
+      <w:r>
+        <w:t>Beaudoin</w:t>
+      </w:r>
+      <w:proofErr w:type="spellEnd"/>
+      <w:r>
+        <w:t xml:space="preserve"> at UIUC.</w:t>
+      </w:r>
+      <w:r>
+        <w:t xml:space="preserve"> </w:t>
+      </w:r>
+      <w:r>
+        <w:t>This folder may not be available depending on the distribution.</w:t>
+      </w:r>
+    </w:p>
+    <w:p>
+      <w:r>
+        <w:t xml:space="preserve">Some relevant references are in the “References” folder. </w:t>
+      </w:r>
       <w:r>
         <w:t xml:space="preserve">Readers are encouraged to look at the references. </w:t>
       </w:r>
@@ -175,27 +285,19 @@
         </w:numPr>
       </w:pPr>
       <w:r>
-        <w:t>Chu, T.C. et al., “Applications of Digital-</w:t>
-      </w:r>
-      <w:r>
-        <w:t>Image-Correlation</w:t>
-      </w:r>
-      <w:r>
-        <w:t xml:space="preserve"> </w:t>
-      </w:r>
-      <w:r>
-        <w:t>Techniques to Experimental Mechanics</w:t>
-      </w:r>
-      <w:r>
-        <w:t>”, Experimental Mechanics, 1985.</w:t>
-      </w:r>
-    </w:p>
-    <w:p>
-      <w:r>
-        <w:t>There are several</w:t>
-      </w:r>
-      <w:r>
-        <w:t xml:space="preserve"> others in the “references” folder.</w:t>
+        <w:t>Chu, T.C. et al., “Applications of Digital-Image-Correlation Techniques to Experimental Mechanics”, Experimental Mechanics, 1985.</w:t>
+      </w:r>
+    </w:p>
+    <w:p>
+      <w:r>
+        <w:lastRenderedPageBreak/>
+        <w:t>There are several others in the “</w:t>
+      </w:r>
+      <w:r>
+        <w:t>R</w:t>
+      </w:r>
+      <w:r>
+        <w:t>eferences” folder.</w:t>
       </w:r>
     </w:p>
     <w:p>
@@ -204,12 +306,14 @@
           <w:b/>
         </w:rPr>
       </w:pPr>
+      <w:proofErr w:type="spellStart"/>
       <w:r>
         <w:rPr>
           <w:b/>
         </w:rPr>
         <w:t>ViewDIC.m</w:t>
       </w:r>
+      <w:proofErr w:type="spellEnd"/>
     </w:p>
     <w:p>
       <w:r>
@@ -218,10 +322,7 @@
     </w:p>
     <w:p>
       <w:r>
-        <w:t>Before making</w:t>
-      </w:r>
-      <w:r>
-        <w:t xml:space="preserve"> many changes, it is suggested that the user run the script to get a feel for how the script runs.</w:t>
+        <w:t>Before making many changes, it is suggested that the user run the script to get a feel for how the script runs.</w:t>
       </w:r>
     </w:p>
     <w:p>
@@ -238,7 +339,17 @@
         </w:numPr>
       </w:pPr>
       <w:r>
-        <w:t>“pname” – path name of the folder where the DIC images are located.</w:t>
+        <w:t>“</w:t>
+      </w:r>
+      <w:proofErr w:type="spellStart"/>
+      <w:proofErr w:type="gramStart"/>
+      <w:r>
+        <w:t>pname</w:t>
+      </w:r>
+      <w:proofErr w:type="spellEnd"/>
+      <w:proofErr w:type="gramEnd"/>
+      <w:r>
+        <w:t>” – path name of the folder where the DIC images are located.</w:t>
       </w:r>
     </w:p>
     <w:p>
@@ -250,13 +361,7 @@
         </w:numPr>
       </w:pPr>
       <w:r>
-        <w:t xml:space="preserve">“fname0” – file name of the </w:t>
-      </w:r>
-      <w:r>
-        <w:t>refe</w:t>
-      </w:r>
-      <w:r>
-        <w:t>rence DIC image.</w:t>
+        <w:t>“fname0” – file name of the reference DIC image.</w:t>
       </w:r>
     </w:p>
     <w:p>
@@ -268,7 +373,17 @@
         </w:numPr>
       </w:pPr>
       <w:r>
-        <w:t xml:space="preserve">“fname” – file name the DIC image </w:t>
+        <w:t>“</w:t>
+      </w:r>
+      <w:proofErr w:type="spellStart"/>
+      <w:proofErr w:type="gramStart"/>
+      <w:r>
+        <w:t>fname</w:t>
+      </w:r>
+      <w:proofErr w:type="spellEnd"/>
+      <w:proofErr w:type="gramEnd"/>
+      <w:r>
+        <w:t xml:space="preserve">” – file name the DIC image </w:t>
       </w:r>
       <w:r>
         <w:t xml:space="preserve">of interest </w:t>
@@ -286,8 +401,17 @@
         </w:numPr>
       </w:pPr>
       <w:r>
-        <w:lastRenderedPageBreak/>
-        <w:t>“ri” – starting row number of the ROI.</w:t>
+        <w:t>“</w:t>
+      </w:r>
+      <w:proofErr w:type="spellStart"/>
+      <w:proofErr w:type="gramStart"/>
+      <w:r>
+        <w:t>ri</w:t>
+      </w:r>
+      <w:proofErr w:type="spellEnd"/>
+      <w:proofErr w:type="gramEnd"/>
+      <w:r>
+        <w:t>” – starting row number of the ROI.</w:t>
       </w:r>
     </w:p>
     <w:p>
@@ -299,7 +423,17 @@
         </w:numPr>
       </w:pPr>
       <w:r>
-        <w:t>“rf” – end row number of the ROI.</w:t>
+        <w:t>“</w:t>
+      </w:r>
+      <w:proofErr w:type="spellStart"/>
+      <w:proofErr w:type="gramStart"/>
+      <w:r>
+        <w:t>rf</w:t>
+      </w:r>
+      <w:proofErr w:type="spellEnd"/>
+      <w:proofErr w:type="gramEnd"/>
+      <w:r>
+        <w:t>” – end row number of the ROI.</w:t>
       </w:r>
     </w:p>
     <w:p>
@@ -311,7 +445,15 @@
         </w:numPr>
       </w:pPr>
       <w:r>
-        <w:t>“ci” – starting column number of the ROI.</w:t>
+        <w:t>“</w:t>
+      </w:r>
+      <w:proofErr w:type="gramStart"/>
+      <w:r>
+        <w:t>ci</w:t>
+      </w:r>
+      <w:proofErr w:type="gramEnd"/>
+      <w:r>
+        <w:t>” – starting column number of the ROI.</w:t>
       </w:r>
     </w:p>
     <w:p>
@@ -323,7 +465,15 @@
         </w:numPr>
       </w:pPr>
       <w:r>
-        <w:t>“cf” – end column number of the ROI.</w:t>
+        <w:t>“</w:t>
+      </w:r>
+      <w:proofErr w:type="spellStart"/>
+      <w:r>
+        <w:t>cf</w:t>
+      </w:r>
+      <w:proofErr w:type="spellEnd"/>
+      <w:r>
+        <w:t>” – end column number of the ROI.</w:t>
       </w:r>
     </w:p>
     <w:p>
@@ -337,12 +487,14 @@
           <w:b/>
         </w:rPr>
       </w:pPr>
+      <w:proofErr w:type="spellStart"/>
       <w:r>
         <w:rPr>
           <w:b/>
         </w:rPr>
         <w:t>DIC_disp_strain.m</w:t>
       </w:r>
+      <w:proofErr w:type="spellEnd"/>
     </w:p>
     <w:p>
       <w:r>
@@ -351,10 +503,7 @@
     </w:p>
     <w:p>
       <w:r>
-        <w:t>Note that</w:t>
-      </w:r>
-      <w:r>
-        <w:t xml:space="preserve"> the images are loaded as is. If the camera was positioned such that the displacement was along the horizontal, displacement in the horizontal direction should show the largest displacement.  </w:t>
+        <w:t xml:space="preserve">Note that the images are loaded as is. If the camera was positioned such that the displacement was along the horizontal, displacement in the horizontal direction should show the largest displacement.  </w:t>
       </w:r>
     </w:p>
     <w:p>
@@ -376,7 +525,17 @@
         </w:numPr>
       </w:pPr>
       <w:r>
-        <w:t>“pname” – path name of the folder where the DIC images are located.</w:t>
+        <w:t>“</w:t>
+      </w:r>
+      <w:proofErr w:type="spellStart"/>
+      <w:proofErr w:type="gramStart"/>
+      <w:r>
+        <w:t>pname</w:t>
+      </w:r>
+      <w:proofErr w:type="spellEnd"/>
+      <w:proofErr w:type="gramEnd"/>
+      <w:r>
+        <w:t>” – path name of the folder where the DIC images are located.</w:t>
       </w:r>
     </w:p>
     <w:p>
@@ -390,14 +549,15 @@
       <w:r>
         <w:t>“</w:t>
       </w:r>
+      <w:proofErr w:type="spellStart"/>
+      <w:proofErr w:type="gramStart"/>
       <w:r>
         <w:t>froot</w:t>
       </w:r>
-      <w:r>
-        <w:t xml:space="preserve">” – </w:t>
-      </w:r>
-      <w:r>
-        <w:t>root file name or file naming pattern used to take the DIC images.</w:t>
+      <w:proofErr w:type="spellEnd"/>
+      <w:proofErr w:type="gramEnd"/>
+      <w:r>
+        <w:t>” – root file name or file naming pattern used to take the DIC images.</w:t>
       </w:r>
     </w:p>
     <w:p>
@@ -411,14 +571,15 @@
       <w:r>
         <w:t>“</w:t>
       </w:r>
+      <w:proofErr w:type="spellStart"/>
+      <w:proofErr w:type="gramStart"/>
       <w:r>
         <w:t>ext</w:t>
       </w:r>
-      <w:r>
-        <w:t xml:space="preserve">” – </w:t>
-      </w:r>
-      <w:r>
-        <w:t>DIC image file extension.</w:t>
+      <w:proofErr w:type="spellEnd"/>
+      <w:proofErr w:type="gramEnd"/>
+      <w:r>
+        <w:t>” – DIC image file extension.</w:t>
       </w:r>
     </w:p>
     <w:p>
@@ -430,8 +591,15 @@
         </w:numPr>
       </w:pPr>
       <w:r>
-        <w:t>“ndigits</w:t>
-      </w:r>
+        <w:t>“</w:t>
+      </w:r>
+      <w:proofErr w:type="spellStart"/>
+      <w:proofErr w:type="gramStart"/>
+      <w:r>
+        <w:t>ndigits</w:t>
+      </w:r>
+      <w:proofErr w:type="spellEnd"/>
+      <w:proofErr w:type="gramEnd"/>
       <w:r>
         <w:t>” – number of digits in the file naming pattern.</w:t>
       </w:r>
@@ -445,11 +613,15 @@
         </w:numPr>
       </w:pPr>
       <w:r>
-        <w:t>“f</w:t>
-      </w:r>
-      <w:r>
-        <w:t>ini</w:t>
-      </w:r>
+        <w:t>“</w:t>
+      </w:r>
+      <w:proofErr w:type="spellStart"/>
+      <w:proofErr w:type="gramStart"/>
+      <w:r>
+        <w:t>fini</w:t>
+      </w:r>
+      <w:proofErr w:type="spellEnd"/>
+      <w:proofErr w:type="gramEnd"/>
       <w:r>
         <w:t>” – start number of the DIC file series.</w:t>
       </w:r>
@@ -465,23 +637,15 @@
       <w:r>
         <w:t>“</w:t>
       </w:r>
+      <w:proofErr w:type="spellStart"/>
+      <w:proofErr w:type="gramStart"/>
       <w:r>
         <w:t>ffin</w:t>
       </w:r>
-      <w:r>
-        <w:t>”</w:t>
-      </w:r>
-      <w:r>
-        <w:t xml:space="preserve"> – </w:t>
-      </w:r>
-      <w:r>
-        <w:t xml:space="preserve">end </w:t>
-      </w:r>
-      <w:r>
-        <w:t>number of the DIC file series</w:t>
-      </w:r>
-      <w:r>
-        <w:t>.</w:t>
+      <w:proofErr w:type="spellEnd"/>
+      <w:proofErr w:type="gramEnd"/>
+      <w:r>
+        <w:t>” – end number of the DIC file series.</w:t>
       </w:r>
     </w:p>
     <w:p>
@@ -493,11 +657,16 @@
         </w:numPr>
       </w:pPr>
       <w:r>
+        <w:lastRenderedPageBreak/>
         <w:t>“</w:t>
       </w:r>
+      <w:proofErr w:type="spellStart"/>
+      <w:proofErr w:type="gramStart"/>
       <w:r>
         <w:t>finc</w:t>
       </w:r>
+      <w:proofErr w:type="spellEnd"/>
+      <w:proofErr w:type="gramEnd"/>
       <w:r>
         <w:t>” – DIC file series number increment step.</w:t>
       </w:r>
@@ -513,17 +682,13 @@
       <w:r>
         <w:t>“</w:t>
       </w:r>
+      <w:proofErr w:type="spellStart"/>
       <w:r>
         <w:t>delta_h</w:t>
       </w:r>
-      <w:r>
-        <w:t>” –s</w:t>
-      </w:r>
-      <w:r>
-        <w:t>pacing between control points</w:t>
-      </w:r>
-      <w:r>
-        <w:t xml:space="preserve"> in horizontal direction in the DIC images.</w:t>
+      <w:proofErr w:type="spellEnd"/>
+      <w:r>
+        <w:t>” –spacing between control points in horizontal direction in the DIC images.</w:t>
       </w:r>
     </w:p>
     <w:p>
@@ -537,20 +702,13 @@
       <w:r>
         <w:t>“</w:t>
       </w:r>
+      <w:proofErr w:type="spellStart"/>
       <w:r>
         <w:t>delta_v</w:t>
       </w:r>
-      <w:r>
-        <w:t xml:space="preserve">” – </w:t>
-      </w:r>
-      <w:r>
-        <w:t xml:space="preserve">spacing between control points in </w:t>
-      </w:r>
-      <w:r>
-        <w:t xml:space="preserve">vertical </w:t>
-      </w:r>
-      <w:r>
-        <w:t>direction in the DIC images.</w:t>
+      <w:proofErr w:type="spellEnd"/>
+      <w:r>
+        <w:t>” – spacing between control points in vertical direction in the DIC images.</w:t>
       </w:r>
     </w:p>
     <w:p>
@@ -564,17 +722,13 @@
       <w:r>
         <w:t>“</w:t>
       </w:r>
+      <w:proofErr w:type="spellStart"/>
       <w:r>
         <w:t>Hctr</w:t>
       </w:r>
-      <w:r>
-        <w:t xml:space="preserve">” – center </w:t>
-      </w:r>
-      <w:r>
-        <w:t>point in horizontal direction</w:t>
-      </w:r>
-      <w:r>
-        <w:t>.</w:t>
+      <w:proofErr w:type="spellEnd"/>
+      <w:r>
+        <w:t>” – center point in horizontal direction.</w:t>
       </w:r>
     </w:p>
     <w:p>
@@ -588,17 +742,13 @@
       <w:r>
         <w:t>“</w:t>
       </w:r>
+      <w:proofErr w:type="spellStart"/>
       <w:r>
         <w:t>Vctr</w:t>
       </w:r>
-      <w:r>
-        <w:t xml:space="preserve">” – center </w:t>
-      </w:r>
-      <w:r>
-        <w:t>point in vertical direction</w:t>
-      </w:r>
-      <w:r>
-        <w:t>.</w:t>
+      <w:proofErr w:type="spellEnd"/>
+      <w:r>
+        <w:t>” – center point in vertical direction.</w:t>
       </w:r>
     </w:p>
     <w:p>
@@ -612,11 +762,21 @@
       <w:r>
         <w:t>“</w:t>
       </w:r>
+      <w:proofErr w:type="spellStart"/>
       <w:r>
         <w:t>ws_h</w:t>
       </w:r>
-      <w:r>
-        <w:t>” – number of control points in the horizontal direction spaced by “delta_h”</w:t>
+      <w:proofErr w:type="spellEnd"/>
+      <w:r>
+        <w:t>” – number of control points in the horizontal direction spaced by “</w:t>
+      </w:r>
+      <w:proofErr w:type="spellStart"/>
+      <w:r>
+        <w:t>delta_h</w:t>
+      </w:r>
+      <w:proofErr w:type="spellEnd"/>
+      <w:r>
+        <w:t>”</w:t>
       </w:r>
     </w:p>
     <w:p>
@@ -628,30 +788,36 @@
         </w:numPr>
       </w:pPr>
       <w:r>
-        <w:t>“ws_</w:t>
-      </w:r>
-      <w:r>
-        <w:t>v</w:t>
-      </w:r>
-      <w:r>
-        <w:t xml:space="preserve">” – number of control points in the </w:t>
-      </w:r>
-      <w:r>
-        <w:t xml:space="preserve">vertical </w:t>
-      </w:r>
-      <w:r>
-        <w:t>direction spaced by “delta</w:t>
-      </w:r>
-      <w:r>
-        <w:t>_v</w:t>
-      </w:r>
+        <w:t>“</w:t>
+      </w:r>
+      <w:proofErr w:type="spellStart"/>
+      <w:r>
+        <w:t>ws_v</w:t>
+      </w:r>
+      <w:proofErr w:type="spellEnd"/>
+      <w:r>
+        <w:t>” – number of control points in the vertical direction spaced by “</w:t>
+      </w:r>
+      <w:proofErr w:type="spellStart"/>
+      <w:r>
+        <w:t>delta_v</w:t>
+      </w:r>
+      <w:proofErr w:type="spellEnd"/>
       <w:r>
         <w:t>”</w:t>
       </w:r>
     </w:p>
     <w:p>
       <w:r>
-        <w:t>It is advised that the “return” command in the vicinity of line 170 (after generating figure(1)) is commented in to check the ROI before going ahead with the full analysis</w:t>
+        <w:t xml:space="preserve">It is advised that the “return” command in the vicinity of line 170 (after generating </w:t>
+      </w:r>
+      <w:proofErr w:type="gramStart"/>
+      <w:r>
+        <w:t>figure(</w:t>
+      </w:r>
+      <w:proofErr w:type="gramEnd"/>
+      <w:r>
+        <w:t>1)) is commented in to check the ROI before going ahead with the full analysis</w:t>
       </w:r>
       <w:r>
         <w:t>.</w:t>
@@ -666,7 +832,6 @@
         <w:rPr>
           <w:noProof/>
         </w:rPr>
-        <w:lastRenderedPageBreak/>
         <w:drawing>
           <wp:inline distT="0" distB="0" distL="0" distR="0" wp14:anchorId="5E4C6227" wp14:editId="335E524D">
             <wp:extent cx="3789045" cy="1943100"/>
@@ -796,16 +961,21 @@
       </w:r>
     </w:p>
     <w:p>
+      <w:proofErr w:type="gramStart"/>
       <w:r>
         <w:t>Once the ROI looks reasonable, comment out the “return” command to proceed.</w:t>
       </w:r>
-    </w:p>
-    <w:p>
-      <w:r>
-        <w:t>When the MSU DIC images the analyzed</w:t>
-      </w:r>
-      <w:r>
-        <w:t xml:space="preserve">, two images show up at the end (they get updated at each step in the for-loop). The first is the Displacement field map. This shows the displacement determined through DIC method. The arrows point in the direction of the displacement. </w:t>
+      <w:proofErr w:type="gramEnd"/>
+    </w:p>
+    <w:p>
+      <w:r>
+        <w:t xml:space="preserve">When the MSU DIC images </w:t>
+      </w:r>
+      <w:r>
+        <w:t xml:space="preserve">are </w:t>
+      </w:r>
+      <w:r>
+        <w:t xml:space="preserve">analyzed, two images show up at the end (they get updated at each step in the for-loop). The first is the Displacement field map. This shows the displacement determined through DIC method. The arrows point in the direction of the displacement. </w:t>
       </w:r>
     </w:p>
     <w:p>
@@ -817,6 +987,7 @@
         <w:rPr>
           <w:noProof/>
         </w:rPr>
+        <w:lastRenderedPageBreak/>
         <w:drawing>
           <wp:inline distT="0" distB="0" distL="0" distR="0" wp14:anchorId="4ADB46AE" wp14:editId="59334DB6">
             <wp:extent cx="1876425" cy="3048000"/>
@@ -935,19 +1106,68 @@
           <w:color w:val="auto"/>
           <w:sz w:val="22"/>
         </w:rPr>
-        <w:t xml:space="preserve"> - Displacement field figure for the last loat step in the in-situ experiment. In this figure, the displacement is pointing down indicating that the sample was translating in the transverse direction.</w:t>
-      </w:r>
-    </w:p>
-    <w:p>
-      <w:r>
-        <w:lastRenderedPageBreak/>
+        <w:t xml:space="preserve"> - Displacement field figure for the last </w:t>
+      </w:r>
+      <w:proofErr w:type="spellStart"/>
+      <w:r>
+        <w:rPr>
+          <w:b w:val="0"/>
+          <w:color w:val="auto"/>
+          <w:sz w:val="22"/>
+        </w:rPr>
+        <w:t>loat</w:t>
+      </w:r>
+      <w:proofErr w:type="spellEnd"/>
+      <w:r>
+        <w:rPr>
+          <w:b w:val="0"/>
+          <w:color w:val="auto"/>
+          <w:sz w:val="22"/>
+        </w:rPr>
+        <w:t xml:space="preserve"> step in the in-situ experiment. In this figure, the displacement is pointing down indicating that the sample was translating in the transverse direction.</w:t>
+      </w:r>
+    </w:p>
+    <w:p>
+      <w:r>
         <w:t>The second is the displacement vs. image number, partials vs. image number, and deviation vs. image number plots.</w:t>
       </w:r>
       <w:r>
-        <w:t xml:space="preserve"> The displacement usually shows only two data sets: average u and average v displacements. In this case, there is a third data set (samY), which is the motor record of the actual samY motor movement that the MSU users performed to correct for the diffraction volume movement</w:t>
-      </w:r>
-      <w:r>
-        <w:t>. Note that the blue line (the horizontal movement) tracks the samY movement reasonably well. The constant offset needs to be investigated (user error?, conversion error?, ???). Checking the displacement in blue with the actual images shows that the horizontal displacement shown in blue is consistent with the actual pixel movements.</w:t>
+        <w:t xml:space="preserve"> The displacement usually shows only two data sets: average u and average v displacements. In this case, there is a third data set (</w:t>
+      </w:r>
+      <w:proofErr w:type="spellStart"/>
+      <w:r>
+        <w:t>samY</w:t>
+      </w:r>
+      <w:proofErr w:type="spellEnd"/>
+      <w:r>
+        <w:t xml:space="preserve">), which is the motor record of the actual </w:t>
+      </w:r>
+      <w:proofErr w:type="spellStart"/>
+      <w:r>
+        <w:t>samY</w:t>
+      </w:r>
+      <w:proofErr w:type="spellEnd"/>
+      <w:r>
+        <w:t xml:space="preserve"> motor movement that the MSU users performed to correct for the diffraction volume movement</w:t>
+      </w:r>
+      <w:r>
+        <w:t xml:space="preserve">. Note that the blue line (the horizontal movement) tracks the </w:t>
+      </w:r>
+      <w:proofErr w:type="spellStart"/>
+      <w:r>
+        <w:t>samY</w:t>
+      </w:r>
+      <w:proofErr w:type="spellEnd"/>
+      <w:r>
+        <w:t xml:space="preserve"> movement reasonably well. The constant offset needs to be investigated (user error</w:t>
+      </w:r>
+      <w:proofErr w:type="gramStart"/>
+      <w:r>
+        <w:t>?,</w:t>
+      </w:r>
+      <w:proofErr w:type="gramEnd"/>
+      <w:r>
+        <w:t xml:space="preserve"> conversion error?, ???). Checking the displacement in blue with the actual images shows that the horizontal displacement shown in blue is consistent with the actual pixel movements.</w:t>
       </w:r>
     </w:p>
     <w:p>
@@ -959,8 +1179,6 @@
       <w:r>
         <w:t>The errors are related to how well the least squares fit worked with the data. This again needs further development.</w:t>
       </w:r>
-      <w:bookmarkStart w:id="0" w:name="_GoBack"/>
-      <w:bookmarkEnd w:id="0"/>
     </w:p>
     <w:p>
       <w:pPr>
@@ -971,6 +1189,7 @@
         <w:rPr>
           <w:noProof/>
         </w:rPr>
+        <w:lastRenderedPageBreak/>
         <w:drawing>
           <wp:inline distT="0" distB="0" distL="0" distR="0" wp14:anchorId="1D7D3A2B" wp14:editId="682D3C91">
             <wp:extent cx="6090797" cy="2714625"/>
@@ -1092,9 +1311,997 @@
         <w:t xml:space="preserve"> - Second figure generated by the script.</w:t>
       </w:r>
     </w:p>
+    <w:p>
+      <w:pPr>
+        <w:pStyle w:val="Heading1"/>
+      </w:pPr>
+      <w:r>
+        <w:t>Example 1</w:t>
+      </w:r>
+    </w:p>
+    <w:p>
+      <w:r>
+        <w:t xml:space="preserve">The </w:t>
+      </w:r>
+      <w:r>
+        <w:t xml:space="preserve">MSU data set used in the previous section results in the following stress vs. strain curve. </w:t>
+      </w:r>
+    </w:p>
+    <w:p>
+      <w:pPr>
+        <w:jc w:val="center"/>
+      </w:pPr>
+      <w:r>
+        <w:rPr>
+          <w:noProof/>
+        </w:rPr>
+        <w:drawing>
+          <wp:inline distT="0" distB="0" distL="0" distR="0">
+            <wp:extent cx="2486025" cy="2404823"/>
+            <wp:effectExtent l="0" t="0" r="0" b="0"/>
+            <wp:docPr id="8" name="Picture 8" descr="C:\Users\parkjs\Desktop\svse.png"/>
+            <wp:cNvGraphicFramePr>
+              <a:graphicFrameLocks xmlns:a="http://schemas.openxmlformats.org/drawingml/2006/main" noChangeAspect="1"/>
+            </wp:cNvGraphicFramePr>
+            <a:graphic xmlns:a="http://schemas.openxmlformats.org/drawingml/2006/main">
+              <a:graphicData uri="http://schemas.openxmlformats.org/drawingml/2006/picture">
+                <pic:pic xmlns:pic="http://schemas.openxmlformats.org/drawingml/2006/picture">
+                  <pic:nvPicPr>
+                    <pic:cNvPr id="0" name="Picture 1" descr="C:\Users\parkjs\Desktop\svse.png"/>
+                    <pic:cNvPicPr>
+                      <a:picLocks noChangeAspect="1" noChangeArrowheads="1"/>
+                    </pic:cNvPicPr>
+                  </pic:nvPicPr>
+                  <pic:blipFill rotWithShape="1">
+                    <a:blip r:embed="rId12">
+                      <a:extLst>
+                        <a:ext uri="{28A0092B-C50C-407E-A947-70E740481C1C}">
+                          <a14:useLocalDpi xmlns:a14="http://schemas.microsoft.com/office/drawing/2010/main" val="0"/>
+                        </a:ext>
+                      </a:extLst>
+                    </a:blip>
+                    <a:srcRect l="16533" r="19583"/>
+                    <a:stretch/>
+                  </pic:blipFill>
+                  <pic:spPr bwMode="auto">
+                    <a:xfrm>
+                      <a:off x="0" y="0"/>
+                      <a:ext cx="2486025" cy="2404823"/>
+                    </a:xfrm>
+                    <a:prstGeom prst="rect">
+                      <a:avLst/>
+                    </a:prstGeom>
+                    <a:noFill/>
+                    <a:ln>
+                      <a:noFill/>
+                    </a:ln>
+                    <a:extLst>
+                      <a:ext uri="{53640926-AAD7-44D8-BBD7-CCE9431645EC}">
+                        <a14:shadowObscured xmlns:a14="http://schemas.microsoft.com/office/drawing/2010/main"/>
+                      </a:ext>
+                    </a:extLst>
+                  </pic:spPr>
+                </pic:pic>
+              </a:graphicData>
+            </a:graphic>
+          </wp:inline>
+        </w:drawing>
+      </w:r>
+    </w:p>
+    <w:p>
+      <w:pPr>
+        <w:pStyle w:val="Caption"/>
+        <w:jc w:val="center"/>
+        <w:rPr>
+          <w:b w:val="0"/>
+          <w:color w:val="auto"/>
+          <w:sz w:val="22"/>
+        </w:rPr>
+      </w:pPr>
+      <w:r>
+        <w:rPr>
+          <w:b w:val="0"/>
+          <w:color w:val="auto"/>
+          <w:sz w:val="22"/>
+        </w:rPr>
+        <w:t xml:space="preserve">Figure </w:t>
+      </w:r>
+      <w:r>
+        <w:rPr>
+          <w:b w:val="0"/>
+          <w:color w:val="auto"/>
+          <w:sz w:val="22"/>
+        </w:rPr>
+        <w:fldChar w:fldCharType="begin"/>
+      </w:r>
+      <w:r>
+        <w:rPr>
+          <w:b w:val="0"/>
+          <w:color w:val="auto"/>
+          <w:sz w:val="22"/>
+        </w:rPr>
+        <w:instrText xml:space="preserve"> SEQ Figure \* ARABIC </w:instrText>
+      </w:r>
+      <w:r>
+        <w:rPr>
+          <w:b w:val="0"/>
+          <w:color w:val="auto"/>
+          <w:sz w:val="22"/>
+        </w:rPr>
+        <w:fldChar w:fldCharType="separate"/>
+      </w:r>
+      <w:r>
+        <w:rPr>
+          <w:b w:val="0"/>
+          <w:noProof/>
+          <w:color w:val="auto"/>
+          <w:sz w:val="22"/>
+        </w:rPr>
+        <w:t>4</w:t>
+      </w:r>
+      <w:r>
+        <w:rPr>
+          <w:b w:val="0"/>
+          <w:color w:val="auto"/>
+          <w:sz w:val="22"/>
+        </w:rPr>
+        <w:fldChar w:fldCharType="end"/>
+      </w:r>
+      <w:r>
+        <w:rPr>
+          <w:b w:val="0"/>
+          <w:color w:val="auto"/>
+          <w:sz w:val="22"/>
+        </w:rPr>
+        <w:t xml:space="preserve"> </w:t>
+      </w:r>
+      <w:r>
+        <w:rPr>
+          <w:b w:val="0"/>
+          <w:color w:val="auto"/>
+          <w:sz w:val="22"/>
+        </w:rPr>
+        <w:t>–</w:t>
+      </w:r>
+      <w:r>
+        <w:rPr>
+          <w:b w:val="0"/>
+          <w:color w:val="auto"/>
+          <w:sz w:val="22"/>
+        </w:rPr>
+        <w:t xml:space="preserve"> </w:t>
+      </w:r>
+      <w:r>
+        <w:rPr>
+          <w:b w:val="0"/>
+          <w:color w:val="auto"/>
+          <w:sz w:val="22"/>
+        </w:rPr>
+        <w:t>Stress vs. strain curve obtained from the MSU data set.</w:t>
+      </w:r>
+    </w:p>
+    <w:p>
+      <w:r>
+        <w:t xml:space="preserve">It is worthwhile to note the following. </w:t>
+      </w:r>
+    </w:p>
+    <w:p>
+      <w:pPr>
+        <w:pStyle w:val="ListParagraph"/>
+        <w:numPr>
+          <w:ilvl w:val="0"/>
+          <w:numId w:val="4"/>
+        </w:numPr>
+      </w:pPr>
+      <w:r>
+        <w:t>The curve looks reasonable at a glance.</w:t>
+      </w:r>
+    </w:p>
+    <w:p>
+      <w:pPr>
+        <w:pStyle w:val="ListParagraph"/>
+        <w:numPr>
+          <w:ilvl w:val="0"/>
+          <w:numId w:val="4"/>
+        </w:numPr>
+      </w:pPr>
+      <w:r>
+        <w:lastRenderedPageBreak/>
+        <w:t xml:space="preserve">Missing points are due to failure in DIC. Choosing a difference ROI can improve this result. </w:t>
+      </w:r>
+    </w:p>
+    <w:p>
+      <w:pPr>
+        <w:pStyle w:val="ListParagraph"/>
+        <w:numPr>
+          <w:ilvl w:val="0"/>
+          <w:numId w:val="4"/>
+        </w:numPr>
+      </w:pPr>
+      <w:r>
+        <w:t>A</w:t>
+      </w:r>
+      <w:r>
+        <w:t>s indicated in several reference</w:t>
+      </w:r>
+      <w:r>
+        <w:t>s</w:t>
+      </w:r>
+      <w:r>
+        <w:t>, measuring small strains using DIC is difficult and the initial loading shows some large non-linearity.</w:t>
+      </w:r>
+      <w:r>
+        <w:t xml:space="preserve"> However, the nonlinearity may also be from poor mechanical testing (the sample was extracted from a 4-point bend sample).</w:t>
+      </w:r>
+    </w:p>
+    <w:p>
+      <w:pPr>
+        <w:pStyle w:val="ListParagraph"/>
+        <w:numPr>
+          <w:ilvl w:val="0"/>
+          <w:numId w:val="4"/>
+        </w:numPr>
+      </w:pPr>
+      <w:bookmarkStart w:id="0" w:name="_GoBack"/>
+      <w:bookmarkEnd w:id="0"/>
+      <w:r>
+        <w:t xml:space="preserve">Unloading curve looks fairly reasonable. The slope is approximately 130 </w:t>
+      </w:r>
+      <w:proofErr w:type="spellStart"/>
+      <w:proofErr w:type="gramStart"/>
+      <w:r>
+        <w:t>GPa</w:t>
+      </w:r>
+      <w:proofErr w:type="spellEnd"/>
+      <w:proofErr w:type="gramEnd"/>
+      <w:r>
+        <w:t xml:space="preserve"> (depends highly on which points one chooses for a line fit). </w:t>
+      </w:r>
+    </w:p>
+    <w:p>
+      <w:pPr>
+        <w:pStyle w:val="Heading1"/>
+      </w:pPr>
+      <w:r>
+        <w:t>Example</w:t>
+      </w:r>
+      <w:r>
+        <w:t xml:space="preserve"> 2</w:t>
+      </w:r>
+    </w:p>
+    <w:p>
+      <w:r>
+        <w:t xml:space="preserve">Miller_June13 data set is a reasonable data set to work with to compare and contrast the strains obtained by the DIC method and an extensometer. </w:t>
+      </w:r>
+      <w:r>
+        <w:t>The DIC images are located at “</w:t>
+      </w:r>
+      <w:r>
+        <w:t>W:\Miller_June13\DIC</w:t>
+      </w:r>
+      <w:r>
+        <w:t xml:space="preserve">”.  The data of interest are from “Ti64_state4_” series. A sample </w:t>
+      </w:r>
+      <w:proofErr w:type="spellStart"/>
+      <w:r>
+        <w:t>Matlab</w:t>
+      </w:r>
+      <w:proofErr w:type="spellEnd"/>
+      <w:r>
+        <w:t xml:space="preserve"> code that can be used is “</w:t>
+      </w:r>
+      <w:r>
+        <w:t>DIC_disp_strain_Miller_201306.m</w:t>
+      </w:r>
+      <w:r>
+        <w:t xml:space="preserve">”. </w:t>
+      </w:r>
+    </w:p>
+    <w:p>
+      <w:pPr>
+        <w:jc w:val="center"/>
+      </w:pPr>
+      <w:r>
+        <w:rPr>
+          <w:noProof/>
+        </w:rPr>
+        <w:drawing>
+          <wp:inline distT="0" distB="0" distL="0" distR="0">
+            <wp:extent cx="3493335" cy="2162175"/>
+            <wp:effectExtent l="0" t="0" r="0" b="0"/>
+            <wp:docPr id="4" name="Picture 4" descr="C:\Users\parkjs\Desktop\1.png"/>
+            <wp:cNvGraphicFramePr>
+              <a:graphicFrameLocks xmlns:a="http://schemas.openxmlformats.org/drawingml/2006/main" noChangeAspect="1"/>
+            </wp:cNvGraphicFramePr>
+            <a:graphic xmlns:a="http://schemas.openxmlformats.org/drawingml/2006/main">
+              <a:graphicData uri="http://schemas.openxmlformats.org/drawingml/2006/picture">
+                <pic:pic xmlns:pic="http://schemas.openxmlformats.org/drawingml/2006/picture">
+                  <pic:nvPicPr>
+                    <pic:cNvPr id="0" name="Picture 1" descr="C:\Users\parkjs\Desktop\1.png"/>
+                    <pic:cNvPicPr>
+                      <a:picLocks noChangeAspect="1" noChangeArrowheads="1"/>
+                    </pic:cNvPicPr>
+                  </pic:nvPicPr>
+                  <pic:blipFill rotWithShape="1">
+                    <a:blip r:embed="rId13" cstate="print">
+                      <a:extLst>
+                        <a:ext uri="{28A0092B-C50C-407E-A947-70E740481C1C}">
+                          <a14:useLocalDpi xmlns:a14="http://schemas.microsoft.com/office/drawing/2010/main" val="0"/>
+                        </a:ext>
+                      </a:extLst>
+                    </a:blip>
+                    <a:srcRect l="8975" t="5312" r="18269" b="6875"/>
+                    <a:stretch/>
+                  </pic:blipFill>
+                  <pic:spPr bwMode="auto">
+                    <a:xfrm>
+                      <a:off x="0" y="0"/>
+                      <a:ext cx="3493563" cy="2162316"/>
+                    </a:xfrm>
+                    <a:prstGeom prst="rect">
+                      <a:avLst/>
+                    </a:prstGeom>
+                    <a:noFill/>
+                    <a:ln>
+                      <a:noFill/>
+                    </a:ln>
+                    <a:extLst>
+                      <a:ext uri="{53640926-AAD7-44D8-BBD7-CCE9431645EC}">
+                        <a14:shadowObscured xmlns:a14="http://schemas.microsoft.com/office/drawing/2010/main"/>
+                      </a:ext>
+                    </a:extLst>
+                  </pic:spPr>
+                </pic:pic>
+              </a:graphicData>
+            </a:graphic>
+          </wp:inline>
+        </w:drawing>
+      </w:r>
+    </w:p>
+    <w:p>
+      <w:pPr>
+        <w:pStyle w:val="Caption"/>
+        <w:jc w:val="center"/>
+        <w:rPr>
+          <w:b w:val="0"/>
+          <w:color w:val="auto"/>
+          <w:sz w:val="22"/>
+        </w:rPr>
+      </w:pPr>
+      <w:bookmarkStart w:id="1" w:name="_Ref364416090"/>
+      <w:r>
+        <w:rPr>
+          <w:b w:val="0"/>
+          <w:color w:val="auto"/>
+          <w:sz w:val="22"/>
+        </w:rPr>
+        <w:t xml:space="preserve">Figure </w:t>
+      </w:r>
+      <w:r>
+        <w:rPr>
+          <w:b w:val="0"/>
+          <w:color w:val="auto"/>
+          <w:sz w:val="22"/>
+        </w:rPr>
+        <w:fldChar w:fldCharType="begin"/>
+      </w:r>
+      <w:r>
+        <w:rPr>
+          <w:b w:val="0"/>
+          <w:color w:val="auto"/>
+          <w:sz w:val="22"/>
+        </w:rPr>
+        <w:instrText xml:space="preserve"> SEQ Figure \* ARABIC </w:instrText>
+      </w:r>
+      <w:r>
+        <w:rPr>
+          <w:b w:val="0"/>
+          <w:color w:val="auto"/>
+          <w:sz w:val="22"/>
+        </w:rPr>
+        <w:fldChar w:fldCharType="separate"/>
+      </w:r>
+      <w:r>
+        <w:rPr>
+          <w:b w:val="0"/>
+          <w:noProof/>
+          <w:color w:val="auto"/>
+          <w:sz w:val="22"/>
+        </w:rPr>
+        <w:t>4</w:t>
+      </w:r>
+      <w:r>
+        <w:rPr>
+          <w:b w:val="0"/>
+          <w:color w:val="auto"/>
+          <w:sz w:val="22"/>
+        </w:rPr>
+        <w:fldChar w:fldCharType="end"/>
+      </w:r>
+      <w:bookmarkEnd w:id="1"/>
+      <w:r>
+        <w:rPr>
+          <w:b w:val="0"/>
+          <w:color w:val="auto"/>
+          <w:sz w:val="22"/>
+        </w:rPr>
+        <w:t xml:space="preserve"> </w:t>
+      </w:r>
+      <w:r>
+        <w:rPr>
+          <w:b w:val="0"/>
+          <w:color w:val="auto"/>
+          <w:sz w:val="22"/>
+        </w:rPr>
+        <w:t>–</w:t>
+      </w:r>
+      <w:r>
+        <w:rPr>
+          <w:b w:val="0"/>
+          <w:color w:val="auto"/>
+          <w:sz w:val="22"/>
+        </w:rPr>
+        <w:t xml:space="preserve"> </w:t>
+      </w:r>
+      <w:r>
+        <w:rPr>
+          <w:b w:val="0"/>
+          <w:color w:val="auto"/>
+          <w:sz w:val="22"/>
+        </w:rPr>
+        <w:t>A sample DIC image. Blue dots show the control points. Image on the right shows the image used for DIC.</w:t>
+      </w:r>
+    </w:p>
+    <w:p>
+      <w:r>
+        <w:fldChar w:fldCharType="begin"/>
+      </w:r>
+      <w:r>
+        <w:instrText xml:space="preserve"> REF _Ref364416090 \h </w:instrText>
+      </w:r>
+      <w:r>
+        <w:instrText xml:space="preserve"> \* MERGEFORMAT </w:instrText>
+      </w:r>
+      <w:r>
+        <w:fldChar w:fldCharType="separate"/>
+      </w:r>
+      <w:r>
+        <w:t xml:space="preserve">Figure </w:t>
+      </w:r>
+      <w:r>
+        <w:rPr>
+          <w:noProof/>
+        </w:rPr>
+        <w:t>4</w:t>
+      </w:r>
+      <w:r>
+        <w:fldChar w:fldCharType="end"/>
+      </w:r>
+      <w:r>
+        <w:t xml:space="preserve"> shows an example of the images used in this analysis. The image quality is not ideal and better focusing is necessary. </w:t>
+      </w:r>
+    </w:p>
+    <w:p>
+      <w:pPr>
+        <w:jc w:val="center"/>
+      </w:pPr>
+      <w:r>
+        <w:rPr>
+          <w:noProof/>
+        </w:rPr>
+        <w:lastRenderedPageBreak/>
+        <w:drawing>
+          <wp:inline distT="0" distB="0" distL="0" distR="0">
+            <wp:extent cx="5692414" cy="3143250"/>
+            <wp:effectExtent l="0" t="0" r="3810" b="0"/>
+            <wp:docPr id="5" name="Picture 5" descr="C:\Users\parkjs\Desktop\2.png"/>
+            <wp:cNvGraphicFramePr>
+              <a:graphicFrameLocks xmlns:a="http://schemas.openxmlformats.org/drawingml/2006/main" noChangeAspect="1"/>
+            </wp:cNvGraphicFramePr>
+            <a:graphic xmlns:a="http://schemas.openxmlformats.org/drawingml/2006/main">
+              <a:graphicData uri="http://schemas.openxmlformats.org/drawingml/2006/picture">
+                <pic:pic xmlns:pic="http://schemas.openxmlformats.org/drawingml/2006/picture">
+                  <pic:nvPicPr>
+                    <pic:cNvPr id="0" name="Picture 2" descr="C:\Users\parkjs\Desktop\2.png"/>
+                    <pic:cNvPicPr>
+                      <a:picLocks noChangeAspect="1" noChangeArrowheads="1"/>
+                    </pic:cNvPicPr>
+                  </pic:nvPicPr>
+                  <pic:blipFill rotWithShape="1">
+                    <a:blip r:embed="rId14" cstate="print">
+                      <a:extLst>
+                        <a:ext uri="{28A0092B-C50C-407E-A947-70E740481C1C}">
+                          <a14:useLocalDpi xmlns:a14="http://schemas.microsoft.com/office/drawing/2010/main" val="0"/>
+                        </a:ext>
+                      </a:extLst>
+                    </a:blip>
+                    <a:srcRect l="8174" t="4687" r="7371" b="4375"/>
+                    <a:stretch/>
+                  </pic:blipFill>
+                  <pic:spPr bwMode="auto">
+                    <a:xfrm>
+                      <a:off x="0" y="0"/>
+                      <a:ext cx="5692414" cy="3143250"/>
+                    </a:xfrm>
+                    <a:prstGeom prst="rect">
+                      <a:avLst/>
+                    </a:prstGeom>
+                    <a:noFill/>
+                    <a:ln>
+                      <a:noFill/>
+                    </a:ln>
+                    <a:extLst>
+                      <a:ext uri="{53640926-AAD7-44D8-BBD7-CCE9431645EC}">
+                        <a14:shadowObscured xmlns:a14="http://schemas.microsoft.com/office/drawing/2010/main"/>
+                      </a:ext>
+                    </a:extLst>
+                  </pic:spPr>
+                </pic:pic>
+              </a:graphicData>
+            </a:graphic>
+          </wp:inline>
+        </w:drawing>
+      </w:r>
+    </w:p>
+    <w:p>
+      <w:pPr>
+        <w:pStyle w:val="Caption"/>
+        <w:jc w:val="center"/>
+        <w:rPr>
+          <w:b w:val="0"/>
+          <w:color w:val="auto"/>
+          <w:sz w:val="22"/>
+        </w:rPr>
+      </w:pPr>
+      <w:bookmarkStart w:id="2" w:name="_Ref364416507"/>
+      <w:r>
+        <w:rPr>
+          <w:b w:val="0"/>
+          <w:color w:val="auto"/>
+          <w:sz w:val="22"/>
+        </w:rPr>
+        <w:t xml:space="preserve">Figure </w:t>
+      </w:r>
+      <w:r>
+        <w:rPr>
+          <w:b w:val="0"/>
+          <w:color w:val="auto"/>
+          <w:sz w:val="22"/>
+        </w:rPr>
+        <w:fldChar w:fldCharType="begin"/>
+      </w:r>
+      <w:r>
+        <w:rPr>
+          <w:b w:val="0"/>
+          <w:color w:val="auto"/>
+          <w:sz w:val="22"/>
+        </w:rPr>
+        <w:instrText xml:space="preserve"> SEQ Figure \* ARABIC </w:instrText>
+      </w:r>
+      <w:r>
+        <w:rPr>
+          <w:b w:val="0"/>
+          <w:color w:val="auto"/>
+          <w:sz w:val="22"/>
+        </w:rPr>
+        <w:fldChar w:fldCharType="separate"/>
+      </w:r>
+      <w:r>
+        <w:rPr>
+          <w:b w:val="0"/>
+          <w:noProof/>
+          <w:color w:val="auto"/>
+          <w:sz w:val="22"/>
+        </w:rPr>
+        <w:t>5</w:t>
+      </w:r>
+      <w:r>
+        <w:rPr>
+          <w:b w:val="0"/>
+          <w:color w:val="auto"/>
+          <w:sz w:val="22"/>
+        </w:rPr>
+        <w:fldChar w:fldCharType="end"/>
+      </w:r>
+      <w:bookmarkEnd w:id="2"/>
+      <w:r>
+        <w:rPr>
+          <w:b w:val="0"/>
+          <w:color w:val="auto"/>
+          <w:sz w:val="22"/>
+        </w:rPr>
+        <w:t xml:space="preserve"> </w:t>
+      </w:r>
+      <w:r>
+        <w:rPr>
+          <w:b w:val="0"/>
+          <w:color w:val="auto"/>
+          <w:sz w:val="22"/>
+        </w:rPr>
+        <w:t>–</w:t>
+      </w:r>
+      <w:r>
+        <w:rPr>
+          <w:b w:val="0"/>
+          <w:color w:val="auto"/>
+          <w:sz w:val="22"/>
+        </w:rPr>
+        <w:t xml:space="preserve"> </w:t>
+      </w:r>
+      <w:r>
+        <w:rPr>
+          <w:b w:val="0"/>
+          <w:color w:val="auto"/>
+          <w:sz w:val="22"/>
+        </w:rPr>
+        <w:t>Displacement, partials</w:t>
+      </w:r>
+      <w:r>
+        <w:rPr>
+          <w:b w:val="0"/>
+          <w:color w:val="auto"/>
+          <w:sz w:val="22"/>
+        </w:rPr>
+        <w:t>,</w:t>
+      </w:r>
+      <w:r>
+        <w:rPr>
+          <w:b w:val="0"/>
+          <w:color w:val="auto"/>
+          <w:sz w:val="22"/>
+        </w:rPr>
+        <w:t xml:space="preserve"> and error measures for the image series.</w:t>
+      </w:r>
+    </w:p>
+    <w:p>
+      <w:r>
+        <w:fldChar w:fldCharType="begin"/>
+      </w:r>
+      <w:r>
+        <w:instrText xml:space="preserve"> REF _Ref364416507 \h  \* MERGEFORMAT </w:instrText>
+      </w:r>
+      <w:r>
+        <w:fldChar w:fldCharType="separate"/>
+      </w:r>
+      <w:r>
+        <w:t xml:space="preserve">Figure </w:t>
+      </w:r>
+      <w:r>
+        <w:rPr>
+          <w:noProof/>
+        </w:rPr>
+        <w:t>5</w:t>
+      </w:r>
+      <w:r>
+        <w:fldChar w:fldCharType="end"/>
+      </w:r>
+      <w:r>
+        <w:t xml:space="preserve"> shows the displacement, partials, and error measures for the image series. The large spikes in the error measure needs to be investigated. </w:t>
+      </w:r>
+    </w:p>
+    <w:p>
+      <w:pPr>
+        <w:jc w:val="center"/>
+      </w:pPr>
+      <w:r>
+        <w:rPr>
+          <w:noProof/>
+        </w:rPr>
+        <w:drawing>
+          <wp:inline distT="0" distB="0" distL="0" distR="0">
+            <wp:extent cx="2522263" cy="2133600"/>
+            <wp:effectExtent l="0" t="0" r="0" b="0"/>
+            <wp:docPr id="6" name="Picture 6" descr="C:\Users\parkjs\Desktop\Ti_svse.png"/>
+            <wp:cNvGraphicFramePr>
+              <a:graphicFrameLocks xmlns:a="http://schemas.openxmlformats.org/drawingml/2006/main" noChangeAspect="1"/>
+            </wp:cNvGraphicFramePr>
+            <a:graphic xmlns:a="http://schemas.openxmlformats.org/drawingml/2006/main">
+              <a:graphicData uri="http://schemas.openxmlformats.org/drawingml/2006/picture">
+                <pic:pic xmlns:pic="http://schemas.openxmlformats.org/drawingml/2006/picture">
+                  <pic:nvPicPr>
+                    <pic:cNvPr id="0" name="Picture 3" descr="C:\Users\parkjs\Desktop\Ti_svse.png"/>
+                    <pic:cNvPicPr>
+                      <a:picLocks noChangeAspect="1" noChangeArrowheads="1"/>
+                    </pic:cNvPicPr>
+                  </pic:nvPicPr>
+                  <pic:blipFill>
+                    <a:blip r:embed="rId15" cstate="print">
+                      <a:extLst>
+                        <a:ext uri="{28A0092B-C50C-407E-A947-70E740481C1C}">
+                          <a14:useLocalDpi xmlns:a14="http://schemas.microsoft.com/office/drawing/2010/main" val="0"/>
+                        </a:ext>
+                      </a:extLst>
+                    </a:blip>
+                    <a:srcRect/>
+                    <a:stretch>
+                      <a:fillRect/>
+                    </a:stretch>
+                  </pic:blipFill>
+                  <pic:spPr bwMode="auto">
+                    <a:xfrm>
+                      <a:off x="0" y="0"/>
+                      <a:ext cx="2522263" cy="2133600"/>
+                    </a:xfrm>
+                    <a:prstGeom prst="rect">
+                      <a:avLst/>
+                    </a:prstGeom>
+                    <a:noFill/>
+                    <a:ln>
+                      <a:noFill/>
+                    </a:ln>
+                  </pic:spPr>
+                </pic:pic>
+              </a:graphicData>
+            </a:graphic>
+          </wp:inline>
+        </w:drawing>
+      </w:r>
+    </w:p>
+    <w:p>
+      <w:pPr>
+        <w:pStyle w:val="Caption"/>
+        <w:jc w:val="center"/>
+        <w:rPr>
+          <w:b w:val="0"/>
+          <w:color w:val="auto"/>
+          <w:sz w:val="22"/>
+        </w:rPr>
+      </w:pPr>
+      <w:bookmarkStart w:id="3" w:name="_Ref364416705"/>
+      <w:r>
+        <w:rPr>
+          <w:b w:val="0"/>
+          <w:color w:val="auto"/>
+          <w:sz w:val="22"/>
+        </w:rPr>
+        <w:t xml:space="preserve">Figure </w:t>
+      </w:r>
+      <w:r>
+        <w:rPr>
+          <w:b w:val="0"/>
+          <w:color w:val="auto"/>
+          <w:sz w:val="22"/>
+        </w:rPr>
+        <w:fldChar w:fldCharType="begin"/>
+      </w:r>
+      <w:r>
+        <w:rPr>
+          <w:b w:val="0"/>
+          <w:color w:val="auto"/>
+          <w:sz w:val="22"/>
+        </w:rPr>
+        <w:instrText xml:space="preserve"> SEQ Figure \* ARABIC </w:instrText>
+      </w:r>
+      <w:r>
+        <w:rPr>
+          <w:b w:val="0"/>
+          <w:color w:val="auto"/>
+          <w:sz w:val="22"/>
+        </w:rPr>
+        <w:fldChar w:fldCharType="separate"/>
+      </w:r>
+      <w:r>
+        <w:rPr>
+          <w:b w:val="0"/>
+          <w:noProof/>
+          <w:color w:val="auto"/>
+          <w:sz w:val="22"/>
+        </w:rPr>
+        <w:t>6</w:t>
+      </w:r>
+      <w:r>
+        <w:rPr>
+          <w:b w:val="0"/>
+          <w:color w:val="auto"/>
+          <w:sz w:val="22"/>
+        </w:rPr>
+        <w:fldChar w:fldCharType="end"/>
+      </w:r>
+      <w:bookmarkEnd w:id="3"/>
+      <w:r>
+        <w:rPr>
+          <w:b w:val="0"/>
+          <w:color w:val="auto"/>
+          <w:sz w:val="22"/>
+        </w:rPr>
+        <w:t xml:space="preserve"> </w:t>
+      </w:r>
+      <w:r>
+        <w:rPr>
+          <w:b w:val="0"/>
+          <w:color w:val="auto"/>
+          <w:sz w:val="22"/>
+        </w:rPr>
+        <w:t>–</w:t>
+      </w:r>
+      <w:r>
+        <w:rPr>
+          <w:b w:val="0"/>
+          <w:color w:val="auto"/>
+          <w:sz w:val="22"/>
+        </w:rPr>
+        <w:t xml:space="preserve"> </w:t>
+      </w:r>
+      <w:r>
+        <w:rPr>
+          <w:b w:val="0"/>
+          <w:color w:val="auto"/>
+          <w:sz w:val="22"/>
+        </w:rPr>
+        <w:t>Stress vs. strain curves for the Ti64_state4_ material obtained using DIC displacement, DIC partials, and an extensometer placed on the sample.</w:t>
+      </w:r>
+    </w:p>
+    <w:p>
+      <w:r>
+        <w:fldChar w:fldCharType="begin"/>
+      </w:r>
+      <w:r>
+        <w:instrText xml:space="preserve"> REF _Ref364416705 \h  \* MERGEFORMAT </w:instrText>
+      </w:r>
+      <w:r>
+        <w:fldChar w:fldCharType="separate"/>
+      </w:r>
+      <w:r>
+        <w:t xml:space="preserve">Figure </w:t>
+      </w:r>
+      <w:r>
+        <w:rPr>
+          <w:noProof/>
+        </w:rPr>
+        <w:t>6</w:t>
+      </w:r>
+      <w:r>
+        <w:fldChar w:fldCharType="end"/>
+      </w:r>
+      <w:r>
+        <w:t xml:space="preserve"> shows the stress vs. strain curves for the Ti64_state4_ material obtained using DIC displacement, DIC partials, and an extensometer placed on the sample.</w:t>
+      </w:r>
+      <w:r>
+        <w:t xml:space="preserve"> The general trends between the </w:t>
+      </w:r>
+      <w:r>
+        <w:lastRenderedPageBreak/>
+        <w:t xml:space="preserve">three agree. However, the moduli from the three curves are significantly different. The extensometer stress vs. strain curve is ~115 </w:t>
+      </w:r>
+      <w:proofErr w:type="spellStart"/>
+      <w:r>
+        <w:t>GPa</w:t>
+      </w:r>
+      <w:proofErr w:type="spellEnd"/>
+      <w:r>
+        <w:t xml:space="preserve">, the stress vs. strain curve obtained by the DIC displacement is ~142 </w:t>
+      </w:r>
+      <w:proofErr w:type="spellStart"/>
+      <w:r>
+        <w:t>GPa</w:t>
+      </w:r>
+      <w:proofErr w:type="spellEnd"/>
+      <w:r>
+        <w:t xml:space="preserve">, and the stress vs. strain curve obtained by the DIC partials is 172 </w:t>
+      </w:r>
+      <w:proofErr w:type="spellStart"/>
+      <w:r>
+        <w:t>GPa</w:t>
+      </w:r>
+      <w:proofErr w:type="spellEnd"/>
+      <w:r>
+        <w:t xml:space="preserve">. The modulus of typical Ti64 is ~114 </w:t>
+      </w:r>
+      <w:proofErr w:type="spellStart"/>
+      <w:proofErr w:type="gramStart"/>
+      <w:r>
+        <w:t>GPa</w:t>
+      </w:r>
+      <w:proofErr w:type="spellEnd"/>
+      <w:proofErr w:type="gramEnd"/>
+      <w:r>
+        <w:t>.</w:t>
+      </w:r>
+    </w:p>
+    <w:p>
+      <w:r>
+        <w:t xml:space="preserve">Choosing a different ROI changes the result. In </w:t>
+      </w:r>
+      <w:r>
+        <w:fldChar w:fldCharType="begin"/>
+      </w:r>
+      <w:r>
+        <w:instrText xml:space="preserve"> REF _Ref364417540 \h </w:instrText>
+      </w:r>
+      <w:r>
+        <w:fldChar w:fldCharType="separate"/>
+      </w:r>
+      <w:r>
+        <w:t xml:space="preserve">Figure </w:t>
+      </w:r>
+      <w:r>
+        <w:rPr>
+          <w:noProof/>
+        </w:rPr>
+        <w:t>7</w:t>
+      </w:r>
+      <w:r>
+        <w:fldChar w:fldCharType="end"/>
+      </w:r>
+      <w:r>
+        <w:t>, the two moduli are more comparable. This illustrates the importance of choose appropriate ROI.</w:t>
+      </w:r>
+    </w:p>
+    <w:p>
+      <w:pPr>
+        <w:jc w:val="center"/>
+      </w:pPr>
+      <w:r>
+        <w:rPr>
+          <w:noProof/>
+        </w:rPr>
+        <w:drawing>
+          <wp:inline distT="0" distB="0" distL="0" distR="0" wp14:anchorId="00C655B4" wp14:editId="53D29A01">
+            <wp:extent cx="2847975" cy="2135981"/>
+            <wp:effectExtent l="0" t="0" r="0" b="0"/>
+            <wp:docPr id="7" name="Picture 7"/>
+            <wp:cNvGraphicFramePr>
+              <a:graphicFrameLocks xmlns:a="http://schemas.openxmlformats.org/drawingml/2006/main" noChangeAspect="1"/>
+            </wp:cNvGraphicFramePr>
+            <a:graphic xmlns:a="http://schemas.openxmlformats.org/drawingml/2006/main">
+              <a:graphicData uri="http://schemas.openxmlformats.org/drawingml/2006/picture">
+                <pic:pic xmlns:pic="http://schemas.openxmlformats.org/drawingml/2006/picture">
+                  <pic:nvPicPr>
+                    <pic:cNvPr id="0" name="Ti_svse.png"/>
+                    <pic:cNvPicPr/>
+                  </pic:nvPicPr>
+                  <pic:blipFill>
+                    <a:blip r:embed="rId16">
+                      <a:extLst>
+                        <a:ext uri="{28A0092B-C50C-407E-A947-70E740481C1C}">
+                          <a14:useLocalDpi xmlns:a14="http://schemas.microsoft.com/office/drawing/2010/main" val="0"/>
+                        </a:ext>
+                      </a:extLst>
+                    </a:blip>
+                    <a:stretch>
+                      <a:fillRect/>
+                    </a:stretch>
+                  </pic:blipFill>
+                  <pic:spPr>
+                    <a:xfrm>
+                      <a:off x="0" y="0"/>
+                      <a:ext cx="2847619" cy="2135714"/>
+                    </a:xfrm>
+                    <a:prstGeom prst="rect">
+                      <a:avLst/>
+                    </a:prstGeom>
+                  </pic:spPr>
+                </pic:pic>
+              </a:graphicData>
+            </a:graphic>
+          </wp:inline>
+        </w:drawing>
+      </w:r>
+    </w:p>
+    <w:p>
+      <w:pPr>
+        <w:jc w:val="center"/>
+      </w:pPr>
+      <w:bookmarkStart w:id="4" w:name="_Ref364417540"/>
+      <w:r>
+        <w:t xml:space="preserve">Figure </w:t>
+      </w:r>
+      <w:fldSimple w:instr=" SEQ Figure \* ARABIC ">
+        <w:r>
+          <w:rPr>
+            <w:noProof/>
+          </w:rPr>
+          <w:t>7</w:t>
+        </w:r>
+      </w:fldSimple>
+      <w:bookmarkEnd w:id="4"/>
+      <w:r>
+        <w:t xml:space="preserve"> – Stress vs. strain curves for the Ti64_state4_ material obtained using DIC displacement, and an extensometer placed on the sample.</w:t>
+      </w:r>
+    </w:p>
     <w:sectPr>
-      <w:headerReference w:type="default" r:id="rId12"/>
-      <w:footerReference w:type="default" r:id="rId13"/>
+      <w:headerReference w:type="default" r:id="rId17"/>
+      <w:footerReference w:type="default" r:id="rId18"/>
       <w:pgSz w:w="12240" w:h="15840"/>
       <w:pgMar w:top="1440" w:right="1440" w:bottom="1440" w:left="1440" w:header="720" w:footer="720" w:gutter="0"/>
       <w:cols w:space="720"/>
@@ -1202,7 +2409,21 @@
       <w:rPr>
         <w:sz w:val="16"/>
       </w:rPr>
-      <w:t>Original version of the software provided by Professor A. Baudoin of UIUC. Modified by J.-S. Park.</w:t>
+      <w:t xml:space="preserve">Original version of the software provided by Professor A. </w:t>
+    </w:r>
+    <w:proofErr w:type="spellStart"/>
+    <w:r>
+      <w:rPr>
+        <w:sz w:val="16"/>
+      </w:rPr>
+      <w:t>Baudoin</w:t>
+    </w:r>
+    <w:proofErr w:type="spellEnd"/>
+    <w:r>
+      <w:rPr>
+        <w:sz w:val="16"/>
+      </w:rPr>
+      <w:t xml:space="preserve"> of UIUC. Modified by J.-S. Park.</w:t>
     </w:r>
   </w:p>
   <w:p>
@@ -1257,7 +2478,7 @@
       <w:rPr>
         <w:noProof/>
       </w:rPr>
-      <w:t>2013-08-02</w:t>
+      <w:t>2013-08-19</w:t>
     </w:r>
     <w:r>
       <w:fldChar w:fldCharType="end"/>
@@ -1500,6 +2721,119 @@
     </w:lvl>
   </w:abstractNum>
   <w:abstractNum w:abstractNumId="2">
+    <w:nsid w:val="5D277C64"/>
+    <w:multiLevelType w:val="hybridMultilevel"/>
+    <w:tmpl w:val="DA685EF4"/>
+    <w:lvl w:ilvl="0" w:tplc="04090001">
+      <w:start w:val="1"/>
+      <w:numFmt w:val="bullet"/>
+      <w:lvlText w:val=""/>
+      <w:lvlJc w:val="left"/>
+      <w:pPr>
+        <w:ind w:left="720" w:hanging="360"/>
+      </w:pPr>
+      <w:rPr>
+        <w:rFonts w:ascii="Symbol" w:hAnsi="Symbol" w:hint="default"/>
+      </w:rPr>
+    </w:lvl>
+    <w:lvl w:ilvl="1" w:tplc="04090003" w:tentative="1">
+      <w:start w:val="1"/>
+      <w:numFmt w:val="bullet"/>
+      <w:lvlText w:val="o"/>
+      <w:lvlJc w:val="left"/>
+      <w:pPr>
+        <w:ind w:left="1440" w:hanging="360"/>
+      </w:pPr>
+      <w:rPr>
+        <w:rFonts w:ascii="Courier New" w:hAnsi="Courier New" w:cs="Courier New" w:hint="default"/>
+      </w:rPr>
+    </w:lvl>
+    <w:lvl w:ilvl="2" w:tplc="04090005" w:tentative="1">
+      <w:start w:val="1"/>
+      <w:numFmt w:val="bullet"/>
+      <w:lvlText w:val=""/>
+      <w:lvlJc w:val="left"/>
+      <w:pPr>
+        <w:ind w:left="2160" w:hanging="360"/>
+      </w:pPr>
+      <w:rPr>
+        <w:rFonts w:ascii="Wingdings" w:hAnsi="Wingdings" w:hint="default"/>
+      </w:rPr>
+    </w:lvl>
+    <w:lvl w:ilvl="3" w:tplc="04090001" w:tentative="1">
+      <w:start w:val="1"/>
+      <w:numFmt w:val="bullet"/>
+      <w:lvlText w:val=""/>
+      <w:lvlJc w:val="left"/>
+      <w:pPr>
+        <w:ind w:left="2880" w:hanging="360"/>
+      </w:pPr>
+      <w:rPr>
+        <w:rFonts w:ascii="Symbol" w:hAnsi="Symbol" w:hint="default"/>
+      </w:rPr>
+    </w:lvl>
+    <w:lvl w:ilvl="4" w:tplc="04090003" w:tentative="1">
+      <w:start w:val="1"/>
+      <w:numFmt w:val="bullet"/>
+      <w:lvlText w:val="o"/>
+      <w:lvlJc w:val="left"/>
+      <w:pPr>
+        <w:ind w:left="3600" w:hanging="360"/>
+      </w:pPr>
+      <w:rPr>
+        <w:rFonts w:ascii="Courier New" w:hAnsi="Courier New" w:cs="Courier New" w:hint="default"/>
+      </w:rPr>
+    </w:lvl>
+    <w:lvl w:ilvl="5" w:tplc="04090005" w:tentative="1">
+      <w:start w:val="1"/>
+      <w:numFmt w:val="bullet"/>
+      <w:lvlText w:val=""/>
+      <w:lvlJc w:val="left"/>
+      <w:pPr>
+        <w:ind w:left="4320" w:hanging="360"/>
+      </w:pPr>
+      <w:rPr>
+        <w:rFonts w:ascii="Wingdings" w:hAnsi="Wingdings" w:hint="default"/>
+      </w:rPr>
+    </w:lvl>
+    <w:lvl w:ilvl="6" w:tplc="04090001" w:tentative="1">
+      <w:start w:val="1"/>
+      <w:numFmt w:val="bullet"/>
+      <w:lvlText w:val=""/>
+      <w:lvlJc w:val="left"/>
+      <w:pPr>
+        <w:ind w:left="5040" w:hanging="360"/>
+      </w:pPr>
+      <w:rPr>
+        <w:rFonts w:ascii="Symbol" w:hAnsi="Symbol" w:hint="default"/>
+      </w:rPr>
+    </w:lvl>
+    <w:lvl w:ilvl="7" w:tplc="04090003" w:tentative="1">
+      <w:start w:val="1"/>
+      <w:numFmt w:val="bullet"/>
+      <w:lvlText w:val="o"/>
+      <w:lvlJc w:val="left"/>
+      <w:pPr>
+        <w:ind w:left="5760" w:hanging="360"/>
+      </w:pPr>
+      <w:rPr>
+        <w:rFonts w:ascii="Courier New" w:hAnsi="Courier New" w:cs="Courier New" w:hint="default"/>
+      </w:rPr>
+    </w:lvl>
+    <w:lvl w:ilvl="8" w:tplc="04090005" w:tentative="1">
+      <w:start w:val="1"/>
+      <w:numFmt w:val="bullet"/>
+      <w:lvlText w:val=""/>
+      <w:lvlJc w:val="left"/>
+      <w:pPr>
+        <w:ind w:left="6480" w:hanging="360"/>
+      </w:pPr>
+      <w:rPr>
+        <w:rFonts w:ascii="Wingdings" w:hAnsi="Wingdings" w:hint="default"/>
+      </w:rPr>
+    </w:lvl>
+  </w:abstractNum>
+  <w:abstractNum w:abstractNumId="3">
     <w:nsid w:val="62D55AA0"/>
     <w:multiLevelType w:val="hybridMultilevel"/>
     <w:tmpl w:val="1B560F3E"/>
@@ -1619,6 +2953,9 @@
     <w:abstractNumId w:val="1"/>
   </w:num>
   <w:num w:numId="3">
+    <w:abstractNumId w:val="3"/>
+  </w:num>
+  <w:num w:numId="4">
     <w:abstractNumId w:val="2"/>
   </w:num>
 </w:numbering>
@@ -1784,6 +3121,29 @@
     <w:name w:val="Normal"/>
     <w:qFormat/>
   </w:style>
+  <w:style w:type="paragraph" w:styleId="Heading1">
+    <w:name w:val="heading 1"/>
+    <w:basedOn w:val="Normal"/>
+    <w:next w:val="Normal"/>
+    <w:link w:val="Heading1Char"/>
+    <w:uiPriority w:val="9"/>
+    <w:qFormat/>
+    <w:rsid w:val="00BE60E8"/>
+    <w:pPr>
+      <w:keepNext/>
+      <w:keepLines/>
+      <w:spacing w:before="480" w:after="0"/>
+      <w:outlineLvl w:val="0"/>
+    </w:pPr>
+    <w:rPr>
+      <w:rFonts w:asciiTheme="majorHAnsi" w:eastAsiaTheme="majorEastAsia" w:hAnsiTheme="majorHAnsi" w:cstheme="majorBidi"/>
+      <w:b/>
+      <w:bCs/>
+      <w:color w:val="365F91" w:themeColor="accent1" w:themeShade="BF"/>
+      <w:sz w:val="28"/>
+      <w:szCs w:val="28"/>
+    </w:rPr>
+  </w:style>
   <w:style w:type="character" w:default="1" w:styleId="DefaultParagraphFont">
     <w:name w:val="Default Paragraph Font"/>
     <w:uiPriority w:val="1"/>
@@ -1913,6 +3273,60 @@
       <w:color w:val="4F81BD" w:themeColor="accent1"/>
       <w:sz w:val="18"/>
       <w:szCs w:val="18"/>
+    </w:rPr>
+  </w:style>
+  <w:style w:type="paragraph" w:styleId="Title">
+    <w:name w:val="Title"/>
+    <w:basedOn w:val="Normal"/>
+    <w:next w:val="Normal"/>
+    <w:link w:val="TitleChar"/>
+    <w:uiPriority w:val="10"/>
+    <w:qFormat/>
+    <w:rsid w:val="0055032A"/>
+    <w:pPr>
+      <w:pBdr>
+        <w:bottom w:val="single" w:sz="8" w:space="4" w:color="4F81BD" w:themeColor="accent1"/>
+      </w:pBdr>
+      <w:spacing w:after="300" w:line="240" w:lineRule="auto"/>
+      <w:contextualSpacing/>
+    </w:pPr>
+    <w:rPr>
+      <w:rFonts w:asciiTheme="majorHAnsi" w:eastAsiaTheme="majorEastAsia" w:hAnsiTheme="majorHAnsi" w:cstheme="majorBidi"/>
+      <w:color w:val="17365D" w:themeColor="text2" w:themeShade="BF"/>
+      <w:spacing w:val="5"/>
+      <w:kern w:val="28"/>
+      <w:sz w:val="52"/>
+      <w:szCs w:val="52"/>
+    </w:rPr>
+  </w:style>
+  <w:style w:type="character" w:customStyle="1" w:styleId="TitleChar">
+    <w:name w:val="Title Char"/>
+    <w:basedOn w:val="DefaultParagraphFont"/>
+    <w:link w:val="Title"/>
+    <w:uiPriority w:val="10"/>
+    <w:rsid w:val="0055032A"/>
+    <w:rPr>
+      <w:rFonts w:asciiTheme="majorHAnsi" w:eastAsiaTheme="majorEastAsia" w:hAnsiTheme="majorHAnsi" w:cstheme="majorBidi"/>
+      <w:color w:val="17365D" w:themeColor="text2" w:themeShade="BF"/>
+      <w:spacing w:val="5"/>
+      <w:kern w:val="28"/>
+      <w:sz w:val="52"/>
+      <w:szCs w:val="52"/>
+    </w:rPr>
+  </w:style>
+  <w:style w:type="character" w:customStyle="1" w:styleId="Heading1Char">
+    <w:name w:val="Heading 1 Char"/>
+    <w:basedOn w:val="DefaultParagraphFont"/>
+    <w:link w:val="Heading1"/>
+    <w:uiPriority w:val="9"/>
+    <w:rsid w:val="00BE60E8"/>
+    <w:rPr>
+      <w:rFonts w:asciiTheme="majorHAnsi" w:eastAsiaTheme="majorEastAsia" w:hAnsiTheme="majorHAnsi" w:cstheme="majorBidi"/>
+      <w:b/>
+      <w:bCs/>
+      <w:color w:val="365F91" w:themeColor="accent1" w:themeShade="BF"/>
+      <w:sz w:val="28"/>
+      <w:szCs w:val="28"/>
     </w:rPr>
   </w:style>
 </w:styles>
@@ -2078,6 +3492,29 @@
     <w:name w:val="Normal"/>
     <w:qFormat/>
   </w:style>
+  <w:style w:type="paragraph" w:styleId="Heading1">
+    <w:name w:val="heading 1"/>
+    <w:basedOn w:val="Normal"/>
+    <w:next w:val="Normal"/>
+    <w:link w:val="Heading1Char"/>
+    <w:uiPriority w:val="9"/>
+    <w:qFormat/>
+    <w:rsid w:val="00BE60E8"/>
+    <w:pPr>
+      <w:keepNext/>
+      <w:keepLines/>
+      <w:spacing w:before="480" w:after="0"/>
+      <w:outlineLvl w:val="0"/>
+    </w:pPr>
+    <w:rPr>
+      <w:rFonts w:asciiTheme="majorHAnsi" w:eastAsiaTheme="majorEastAsia" w:hAnsiTheme="majorHAnsi" w:cstheme="majorBidi"/>
+      <w:b/>
+      <w:bCs/>
+      <w:color w:val="365F91" w:themeColor="accent1" w:themeShade="BF"/>
+      <w:sz w:val="28"/>
+      <w:szCs w:val="28"/>
+    </w:rPr>
+  </w:style>
   <w:style w:type="character" w:default="1" w:styleId="DefaultParagraphFont">
     <w:name w:val="Default Paragraph Font"/>
     <w:uiPriority w:val="1"/>
@@ -2207,6 +3644,60 @@
       <w:color w:val="4F81BD" w:themeColor="accent1"/>
       <w:sz w:val="18"/>
       <w:szCs w:val="18"/>
+    </w:rPr>
+  </w:style>
+  <w:style w:type="paragraph" w:styleId="Title">
+    <w:name w:val="Title"/>
+    <w:basedOn w:val="Normal"/>
+    <w:next w:val="Normal"/>
+    <w:link w:val="TitleChar"/>
+    <w:uiPriority w:val="10"/>
+    <w:qFormat/>
+    <w:rsid w:val="0055032A"/>
+    <w:pPr>
+      <w:pBdr>
+        <w:bottom w:val="single" w:sz="8" w:space="4" w:color="4F81BD" w:themeColor="accent1"/>
+      </w:pBdr>
+      <w:spacing w:after="300" w:line="240" w:lineRule="auto"/>
+      <w:contextualSpacing/>
+    </w:pPr>
+    <w:rPr>
+      <w:rFonts w:asciiTheme="majorHAnsi" w:eastAsiaTheme="majorEastAsia" w:hAnsiTheme="majorHAnsi" w:cstheme="majorBidi"/>
+      <w:color w:val="17365D" w:themeColor="text2" w:themeShade="BF"/>
+      <w:spacing w:val="5"/>
+      <w:kern w:val="28"/>
+      <w:sz w:val="52"/>
+      <w:szCs w:val="52"/>
+    </w:rPr>
+  </w:style>
+  <w:style w:type="character" w:customStyle="1" w:styleId="TitleChar">
+    <w:name w:val="Title Char"/>
+    <w:basedOn w:val="DefaultParagraphFont"/>
+    <w:link w:val="Title"/>
+    <w:uiPriority w:val="10"/>
+    <w:rsid w:val="0055032A"/>
+    <w:rPr>
+      <w:rFonts w:asciiTheme="majorHAnsi" w:eastAsiaTheme="majorEastAsia" w:hAnsiTheme="majorHAnsi" w:cstheme="majorBidi"/>
+      <w:color w:val="17365D" w:themeColor="text2" w:themeShade="BF"/>
+      <w:spacing w:val="5"/>
+      <w:kern w:val="28"/>
+      <w:sz w:val="52"/>
+      <w:szCs w:val="52"/>
+    </w:rPr>
+  </w:style>
+  <w:style w:type="character" w:customStyle="1" w:styleId="Heading1Char">
+    <w:name w:val="Heading 1 Char"/>
+    <w:basedOn w:val="DefaultParagraphFont"/>
+    <w:link w:val="Heading1"/>
+    <w:uiPriority w:val="9"/>
+    <w:rsid w:val="00BE60E8"/>
+    <w:rPr>
+      <w:rFonts w:asciiTheme="majorHAnsi" w:eastAsiaTheme="majorEastAsia" w:hAnsiTheme="majorHAnsi" w:cstheme="majorBidi"/>
+      <w:b/>
+      <w:bCs/>
+      <w:color w:val="365F91" w:themeColor="accent1" w:themeShade="BF"/>
+      <w:sz w:val="28"/>
+      <w:szCs w:val="28"/>
     </w:rPr>
   </w:style>
 </w:styles>
@@ -2502,7 +3993,7 @@
 </file>
 
 <file path=customXml/itemProps1.xml><?xml version="1.0" encoding="utf-8"?>
-<ds:datastoreItem xmlns:ds="http://schemas.openxmlformats.org/officeDocument/2006/customXml" ds:itemID="{82DCCFDD-492A-4F79-BBD7-22C2C0FD82F4}">
+<ds:datastoreItem xmlns:ds="http://schemas.openxmlformats.org/officeDocument/2006/customXml" ds:itemID="{72E4E07A-DD16-4007-A06F-CD925D9702E3}">
   <ds:schemaRefs>
     <ds:schemaRef ds:uri="http://schemas.openxmlformats.org/officeDocument/2006/bibliography"/>
   </ds:schemaRefs>

</xml_diff>